<commit_message>
outline script & pitchdeck
</commit_message>
<xml_diff>
--- a/Docs/Script Video Robot Petani.docx
+++ b/Docs/Script Video Robot Petani.docx
@@ -4,6 +4,7 @@
   <w:body>
     <w:p>
       <w:pPr>
+        <w:spacing w:line="276" w:lineRule="auto"/>
         <w:jc w:val="center"/>
         <w:rPr>
           <w:b/>
@@ -16,15 +17,497 @@
           <w:bCs/>
         </w:rPr>
         <w:t>SCRIPT VIDEO ROBOT PETANI</w:t>
+      </w:r>
+      <w:r>
+        <w:rPr>
+          <w:b/>
+          <w:bCs/>
+        </w:rPr>
+        <w:t xml:space="preserve"> (3-5 </w:t>
+      </w:r>
+      <w:proofErr w:type="spellStart"/>
+      <w:r>
+        <w:rPr>
+          <w:b/>
+          <w:bCs/>
+        </w:rPr>
+        <w:t>Menit</w:t>
+      </w:r>
+      <w:proofErr w:type="spellEnd"/>
+      <w:r>
+        <w:rPr>
+          <w:b/>
+          <w:bCs/>
+        </w:rPr>
+        <w:t>)</w:t>
       </w:r>
     </w:p>
     <w:p>
-      <w:r>
-        <w:t xml:space="preserve">Robot </w:t>
+      <w:pPr>
+        <w:spacing w:before="240" w:line="276" w:lineRule="auto"/>
+        <w:rPr>
+          <w:b/>
+          <w:bCs/>
+        </w:rPr>
+      </w:pPr>
+      <w:proofErr w:type="spellStart"/>
+      <w:r>
+        <w:rPr>
+          <w:b/>
+          <w:bCs/>
+        </w:rPr>
+        <w:t>Latar</w:t>
+      </w:r>
+      <w:proofErr w:type="spellEnd"/>
+      <w:r>
+        <w:rPr>
+          <w:b/>
+          <w:bCs/>
+        </w:rPr>
+        <w:t xml:space="preserve"> </w:t>
+      </w:r>
+      <w:proofErr w:type="spellStart"/>
+      <w:r>
+        <w:rPr>
+          <w:b/>
+          <w:bCs/>
+        </w:rPr>
+        <w:t>Belakang</w:t>
+      </w:r>
+      <w:proofErr w:type="spellEnd"/>
+      <w:r>
+        <w:rPr>
+          <w:b/>
+          <w:bCs/>
+        </w:rPr>
+        <w:t xml:space="preserve"> </w:t>
+      </w:r>
+      <w:proofErr w:type="spellStart"/>
+      <w:r>
+        <w:rPr>
+          <w:b/>
+          <w:bCs/>
+        </w:rPr>
+        <w:t>Masalah</w:t>
+      </w:r>
+      <w:proofErr w:type="spellEnd"/>
+    </w:p>
+    <w:p>
+      <w:pPr>
+        <w:spacing w:line="276" w:lineRule="auto"/>
+      </w:pPr>
+      <w:proofErr w:type="spellStart"/>
+      <w:r>
+        <w:t>Jelasin</w:t>
+      </w:r>
+      <w:proofErr w:type="spellEnd"/>
+      <w:r>
+        <w:t xml:space="preserve"> </w:t>
+      </w:r>
+      <w:proofErr w:type="spellStart"/>
+      <w:r>
+        <w:t>masalah</w:t>
+      </w:r>
+      <w:proofErr w:type="spellEnd"/>
+      <w:r>
+        <w:t xml:space="preserve"> yang </w:t>
+      </w:r>
+      <w:proofErr w:type="spellStart"/>
+      <w:r>
+        <w:t>diangkat</w:t>
+      </w:r>
+      <w:proofErr w:type="spellEnd"/>
+      <w:r>
+        <w:t xml:space="preserve">, </w:t>
+      </w:r>
+      <w:proofErr w:type="spellStart"/>
+      <w:r>
+        <w:t>tekankan</w:t>
+      </w:r>
+      <w:proofErr w:type="spellEnd"/>
+      <w:r>
+        <w:t xml:space="preserve"> </w:t>
+      </w:r>
+      <w:proofErr w:type="spellStart"/>
+      <w:r>
+        <w:t>urgensinya</w:t>
+      </w:r>
+      <w:proofErr w:type="spellEnd"/>
+      <w:r>
+        <w:t xml:space="preserve">, </w:t>
+      </w:r>
+      <w:proofErr w:type="spellStart"/>
+      <w:r>
+        <w:t>akibat</w:t>
+      </w:r>
+      <w:proofErr w:type="spellEnd"/>
+      <w:r>
+        <w:t xml:space="preserve"> </w:t>
+      </w:r>
+      <w:proofErr w:type="spellStart"/>
+      <w:r>
+        <w:t>jika</w:t>
+      </w:r>
+      <w:proofErr w:type="spellEnd"/>
+      <w:r>
+        <w:t xml:space="preserve"> </w:t>
+      </w:r>
+      <w:proofErr w:type="spellStart"/>
+      <w:r>
+        <w:t>masalah</w:t>
+      </w:r>
+      <w:proofErr w:type="spellEnd"/>
+      <w:r>
+        <w:t xml:space="preserve"> </w:t>
+      </w:r>
+      <w:proofErr w:type="spellStart"/>
+      <w:r>
+        <w:t>ini</w:t>
+      </w:r>
+      <w:proofErr w:type="spellEnd"/>
+      <w:r>
+        <w:t xml:space="preserve"> </w:t>
+      </w:r>
+      <w:proofErr w:type="spellStart"/>
+      <w:r>
+        <w:t>tidak</w:t>
+      </w:r>
+      <w:proofErr w:type="spellEnd"/>
+      <w:r>
+        <w:t xml:space="preserve"> </w:t>
+      </w:r>
+      <w:proofErr w:type="spellStart"/>
+      <w:r>
+        <w:t>ada</w:t>
+      </w:r>
+      <w:proofErr w:type="spellEnd"/>
+      <w:r>
+        <w:t xml:space="preserve"> </w:t>
+      </w:r>
+      <w:proofErr w:type="spellStart"/>
+      <w:r>
+        <w:t>solusi</w:t>
+      </w:r>
+      <w:proofErr w:type="spellEnd"/>
+      <w:r>
+        <w:t>.</w:t>
+      </w:r>
+    </w:p>
+    <w:p>
+      <w:pPr>
+        <w:spacing w:before="240" w:line="276" w:lineRule="auto"/>
+        <w:rPr>
+          <w:b/>
+          <w:bCs/>
+        </w:rPr>
+      </w:pPr>
+      <w:r>
+        <w:rPr>
+          <w:b/>
+          <w:bCs/>
+        </w:rPr>
+        <w:t xml:space="preserve">Solusi </w:t>
+      </w:r>
+      <w:proofErr w:type="spellStart"/>
+      <w:r>
+        <w:rPr>
+          <w:b/>
+          <w:bCs/>
+        </w:rPr>
+        <w:t>dari</w:t>
+      </w:r>
+      <w:proofErr w:type="spellEnd"/>
+      <w:r>
+        <w:rPr>
+          <w:b/>
+          <w:bCs/>
+        </w:rPr>
+        <w:t xml:space="preserve"> </w:t>
+      </w:r>
+      <w:proofErr w:type="spellStart"/>
+      <w:r>
+        <w:rPr>
+          <w:b/>
+          <w:bCs/>
+        </w:rPr>
+        <w:t>Masalah</w:t>
+      </w:r>
+      <w:proofErr w:type="spellEnd"/>
+    </w:p>
+    <w:p>
+      <w:pPr>
+        <w:spacing w:line="276" w:lineRule="auto"/>
+      </w:pPr>
+      <w:proofErr w:type="spellStart"/>
+      <w:r>
+        <w:t>Jelasin</w:t>
+      </w:r>
+      <w:proofErr w:type="spellEnd"/>
+      <w:r>
+        <w:t xml:space="preserve"> </w:t>
+      </w:r>
+      <w:proofErr w:type="spellStart"/>
+      <w:r>
+        <w:t>tentang</w:t>
+      </w:r>
+      <w:proofErr w:type="spellEnd"/>
+      <w:r>
+        <w:t xml:space="preserve"> robot </w:t>
       </w:r>
       <w:proofErr w:type="spellStart"/>
       <w:r>
         <w:t>petani</w:t>
+      </w:r>
+      <w:proofErr w:type="spellEnd"/>
+      <w:r>
+        <w:t xml:space="preserve"> </w:t>
+      </w:r>
+      <w:proofErr w:type="spellStart"/>
+      <w:r>
+        <w:t>ini</w:t>
+      </w:r>
+      <w:proofErr w:type="spellEnd"/>
+      <w:r>
+        <w:t xml:space="preserve">. </w:t>
+      </w:r>
+      <w:proofErr w:type="spellStart"/>
+      <w:r>
+        <w:t>Apa</w:t>
+      </w:r>
+      <w:proofErr w:type="spellEnd"/>
+      <w:r>
+        <w:t xml:space="preserve"> </w:t>
+      </w:r>
+      <w:proofErr w:type="spellStart"/>
+      <w:r>
+        <w:t>tujuan</w:t>
+      </w:r>
+      <w:proofErr w:type="spellEnd"/>
+      <w:r>
+        <w:t xml:space="preserve">, </w:t>
+      </w:r>
+      <w:proofErr w:type="spellStart"/>
+      <w:r>
+        <w:t>manfaat</w:t>
+      </w:r>
+      <w:proofErr w:type="spellEnd"/>
+      <w:r>
+        <w:t xml:space="preserve">, </w:t>
+      </w:r>
+      <w:proofErr w:type="spellStart"/>
+      <w:r>
+        <w:t>kelebihan</w:t>
+      </w:r>
+      <w:proofErr w:type="spellEnd"/>
+      <w:r>
+        <w:t xml:space="preserve"> </w:t>
+      </w:r>
+      <w:proofErr w:type="spellStart"/>
+      <w:r>
+        <w:t>dari</w:t>
+      </w:r>
+      <w:proofErr w:type="spellEnd"/>
+      <w:r>
+        <w:t xml:space="preserve"> </w:t>
+      </w:r>
+      <w:proofErr w:type="spellStart"/>
+      <w:r>
+        <w:t>solusi</w:t>
+      </w:r>
+      <w:proofErr w:type="spellEnd"/>
+      <w:r>
+        <w:t xml:space="preserve"> yang </w:t>
+      </w:r>
+      <w:proofErr w:type="spellStart"/>
+      <w:r>
+        <w:t>sudah</w:t>
+      </w:r>
+      <w:proofErr w:type="spellEnd"/>
+      <w:r>
+        <w:t xml:space="preserve"> </w:t>
+      </w:r>
+      <w:proofErr w:type="spellStart"/>
+      <w:r>
+        <w:t>ada</w:t>
+      </w:r>
+      <w:proofErr w:type="spellEnd"/>
+      <w:r>
+        <w:t xml:space="preserve"> dan </w:t>
+      </w:r>
+      <w:proofErr w:type="spellStart"/>
+      <w:r>
+        <w:t>masalah</w:t>
+      </w:r>
+      <w:proofErr w:type="spellEnd"/>
+      <w:r>
+        <w:t xml:space="preserve"> yang </w:t>
+      </w:r>
+      <w:proofErr w:type="spellStart"/>
+      <w:r>
+        <w:t>dapat</w:t>
+      </w:r>
+      <w:proofErr w:type="spellEnd"/>
+      <w:r>
+        <w:t xml:space="preserve"> </w:t>
+      </w:r>
+      <w:proofErr w:type="spellStart"/>
+      <w:r>
+        <w:t>diselesaikan</w:t>
+      </w:r>
+      <w:proofErr w:type="spellEnd"/>
+      <w:r>
+        <w:t>.</w:t>
+      </w:r>
+      <w:r>
+        <w:t xml:space="preserve"> </w:t>
+      </w:r>
+      <w:proofErr w:type="spellStart"/>
+      <w:r>
+        <w:t>Jelaskan</w:t>
+      </w:r>
+      <w:proofErr w:type="spellEnd"/>
+      <w:r>
+        <w:t xml:space="preserve"> juga </w:t>
+      </w:r>
+      <w:proofErr w:type="spellStart"/>
+      <w:r>
+        <w:t>fitur-fitur</w:t>
+      </w:r>
+      <w:proofErr w:type="spellEnd"/>
+      <w:r>
+        <w:t xml:space="preserve"> yang </w:t>
+      </w:r>
+      <w:proofErr w:type="spellStart"/>
+      <w:r>
+        <w:t>ada</w:t>
+      </w:r>
+      <w:proofErr w:type="spellEnd"/>
+      <w:r>
+        <w:t xml:space="preserve"> pada robot</w:t>
+      </w:r>
+    </w:p>
+    <w:p>
+      <w:pPr>
+        <w:spacing w:before="240" w:line="276" w:lineRule="auto"/>
+        <w:rPr>
+          <w:b/>
+          <w:bCs/>
+        </w:rPr>
+      </w:pPr>
+      <w:proofErr w:type="spellStart"/>
+      <w:r>
+        <w:rPr>
+          <w:b/>
+          <w:bCs/>
+        </w:rPr>
+        <w:t>Potensi</w:t>
+      </w:r>
+      <w:proofErr w:type="spellEnd"/>
+      <w:r>
+        <w:rPr>
+          <w:b/>
+          <w:bCs/>
+        </w:rPr>
+        <w:t xml:space="preserve"> Pasar dan </w:t>
+      </w:r>
+      <w:proofErr w:type="spellStart"/>
+      <w:r>
+        <w:rPr>
+          <w:b/>
+          <w:bCs/>
+        </w:rPr>
+        <w:t>Pengembangan</w:t>
+      </w:r>
+      <w:proofErr w:type="spellEnd"/>
+    </w:p>
+    <w:p>
+      <w:pPr>
+        <w:spacing w:line="276" w:lineRule="auto"/>
+      </w:pPr>
+      <w:proofErr w:type="spellStart"/>
+      <w:r>
+        <w:t>Jelasin</w:t>
+      </w:r>
+      <w:proofErr w:type="spellEnd"/>
+      <w:r>
+        <w:t xml:space="preserve"> </w:t>
+      </w:r>
+      <w:proofErr w:type="spellStart"/>
+      <w:r>
+        <w:t>Targer</w:t>
+      </w:r>
+      <w:proofErr w:type="spellEnd"/>
+      <w:r>
+        <w:t xml:space="preserve"> Market, </w:t>
+      </w:r>
+      <w:proofErr w:type="spellStart"/>
+      <w:r>
+        <w:t>Analisis</w:t>
+      </w:r>
+      <w:proofErr w:type="spellEnd"/>
+      <w:r>
+        <w:t xml:space="preserve"> </w:t>
+      </w:r>
+      <w:proofErr w:type="spellStart"/>
+      <w:r>
+        <w:t>Potensi</w:t>
+      </w:r>
+      <w:proofErr w:type="spellEnd"/>
+      <w:r>
+        <w:t xml:space="preserve"> Pasar, </w:t>
+      </w:r>
+      <w:proofErr w:type="spellStart"/>
+      <w:r>
+        <w:t>Potensi</w:t>
+      </w:r>
+      <w:proofErr w:type="spellEnd"/>
+      <w:r>
+        <w:t xml:space="preserve"> </w:t>
+      </w:r>
+      <w:proofErr w:type="spellStart"/>
+      <w:r>
+        <w:t>Pengembangan</w:t>
+      </w:r>
+      <w:proofErr w:type="spellEnd"/>
+      <w:r>
+        <w:t xml:space="preserve"> dan </w:t>
+      </w:r>
+      <w:proofErr w:type="spellStart"/>
+      <w:r>
+        <w:t>rencana</w:t>
+      </w:r>
+      <w:proofErr w:type="spellEnd"/>
+      <w:r>
+        <w:t xml:space="preserve"> masa </w:t>
+      </w:r>
+      <w:proofErr w:type="spellStart"/>
+      <w:r>
+        <w:t>depan</w:t>
+      </w:r>
+      <w:proofErr w:type="spellEnd"/>
+    </w:p>
+    <w:p>
+      <w:pPr>
+        <w:spacing w:before="240" w:line="276" w:lineRule="auto"/>
+        <w:rPr>
+          <w:b/>
+          <w:bCs/>
+        </w:rPr>
+      </w:pPr>
+      <w:r>
+        <w:rPr>
+          <w:b/>
+          <w:bCs/>
+        </w:rPr>
+        <w:t xml:space="preserve">Kesimpulan dan </w:t>
+      </w:r>
+      <w:proofErr w:type="spellStart"/>
+      <w:r>
+        <w:rPr>
+          <w:b/>
+          <w:bCs/>
+        </w:rPr>
+        <w:t>Penutup</w:t>
       </w:r>
       <w:proofErr w:type="spellEnd"/>
     </w:p>

</xml_diff>